<commit_message>
Deployed 9b85a9471 with MkDocs version: 1.6.1
</commit_message>
<xml_diff>
--- a/Courses/ICS/3-NumSys/2-定浮表示/psets/assets/float-worksheet.docx
+++ b/Courses/ICS/3-NumSys/2-定浮表示/psets/assets/float-worksheet.docx
@@ -44,7 +44,7 @@
                     <pic:cNvPicPr/>
                   </pic:nvPicPr>
                   <pic:blipFill>
-                    <a:blip r:embed="rId4" cstate="print">
+                    <a:blip r:embed="rId6" cstate="print">
                       <a:extLst>
                         <a:ext uri="{28A0092B-C50C-407E-A947-70E740481C1C}">
                           <a14:useLocalDpi xmlns:a14="http://schemas.microsoft.com/office/drawing/2010/main" val="0"/>
@@ -129,7 +129,7 @@
                     <pic:cNvPicPr/>
                   </pic:nvPicPr>
                   <pic:blipFill>
-                    <a:blip r:embed="rId5" cstate="print">
+                    <a:blip r:embed="rId7" cstate="print">
                       <a:extLst>
                         <a:ext uri="{28A0092B-C50C-407E-A947-70E740481C1C}">
                           <a14:useLocalDpi xmlns:a14="http://schemas.microsoft.com/office/drawing/2010/main" val="0"/>
@@ -230,7 +230,7 @@
           <w:p>
             <w:pPr>
               <w:rPr>
-                <w:rFonts w:ascii="Garamond" w:hAnsi="Garamond" w:hint="eastAsia"/>
+                <w:rFonts w:ascii="Garamond" w:hAnsi="Garamond"/>
                 <w:color w:val="D1D1D1" w:themeColor="background2" w:themeShade="E6"/>
                 <w:lang w:val="en-US"/>
               </w:rPr>
@@ -464,7 +464,7 @@
           <w:p>
             <w:pPr>
               <w:rPr>
-                <w:rFonts w:ascii="Garamond" w:hAnsi="Garamond" w:hint="eastAsia"/>
+                <w:rFonts w:ascii="Garamond" w:hAnsi="Garamond"/>
                 <w:color w:val="D1D1D1" w:themeColor="background2" w:themeShade="E6"/>
                 <w:sz w:val="22"/>
                 <w:szCs w:val="22"/>
@@ -1128,7 +1128,7 @@
           <w:p>
             <w:pPr>
               <w:rPr>
-                <w:rFonts w:ascii="Garamond" w:hAnsi="Garamond" w:hint="eastAsia"/>
+                <w:rFonts w:ascii="Garamond" w:hAnsi="Garamond"/>
                 <w:color w:val="D1D1D1" w:themeColor="background2" w:themeShade="E6"/>
                 <w:sz w:val="22"/>
                 <w:szCs w:val="22"/>
@@ -1792,7 +1792,7 @@
           <w:p>
             <w:pPr>
               <w:rPr>
-                <w:rFonts w:ascii="Garamond" w:hAnsi="Garamond" w:hint="eastAsia"/>
+                <w:rFonts w:ascii="Garamond" w:hAnsi="Garamond"/>
                 <w:color w:val="D1D1D1" w:themeColor="background2" w:themeShade="E6"/>
                 <w:sz w:val="22"/>
                 <w:szCs w:val="22"/>
@@ -2617,7 +2617,7 @@
           <w:p>
             <w:pPr>
               <w:rPr>
-                <w:rFonts w:ascii="Garamond" w:hAnsi="Garamond" w:hint="eastAsia"/>
+                <w:rFonts w:ascii="Garamond" w:hAnsi="Garamond"/>
                 <w:color w:val="D1D1D1" w:themeColor="background2" w:themeShade="E6"/>
                 <w:sz w:val="22"/>
                 <w:szCs w:val="22"/>
@@ -2653,7 +2653,7 @@
           <w:p>
             <w:pPr>
               <w:rPr>
-                <w:rFonts w:ascii="Garamond" w:hAnsi="Garamond" w:hint="eastAsia"/>
+                <w:rFonts w:ascii="Garamond" w:hAnsi="Garamond"/>
                 <w:color w:val="D1D1D1" w:themeColor="background2" w:themeShade="E6"/>
                 <w:sz w:val="22"/>
                 <w:szCs w:val="22"/>
@@ -3452,7 +3452,7 @@
           <w:p>
             <w:pPr>
               <w:rPr>
-                <w:rFonts w:ascii="Garamond" w:hAnsi="Garamond" w:hint="eastAsia"/>
+                <w:rFonts w:ascii="Garamond" w:hAnsi="Garamond"/>
                 <w:color w:val="D1D1D1" w:themeColor="background2" w:themeShade="E6"/>
                 <w:sz w:val="22"/>
                 <w:szCs w:val="22"/>
@@ -3488,7 +3488,7 @@
           <w:p>
             <w:pPr>
               <w:rPr>
-                <w:rFonts w:ascii="Garamond" w:hAnsi="Garamond" w:hint="eastAsia"/>
+                <w:rFonts w:ascii="Garamond" w:hAnsi="Garamond"/>
                 <w:color w:val="D1D1D1" w:themeColor="background2" w:themeShade="E6"/>
                 <w:sz w:val="22"/>
                 <w:szCs w:val="22"/>
@@ -4288,7 +4288,7 @@
           <w:p>
             <w:pPr>
               <w:rPr>
-                <w:rFonts w:ascii="Garamond" w:hAnsi="Garamond" w:hint="eastAsia"/>
+                <w:rFonts w:ascii="Garamond" w:hAnsi="Garamond"/>
                 <w:color w:val="D1D1D1" w:themeColor="background2" w:themeShade="E6"/>
                 <w:sz w:val="22"/>
                 <w:szCs w:val="22"/>
@@ -4324,7 +4324,7 @@
           <w:p>
             <w:pPr>
               <w:rPr>
-                <w:rFonts w:ascii="Garamond" w:hAnsi="Garamond" w:hint="eastAsia"/>
+                <w:rFonts w:ascii="Garamond" w:hAnsi="Garamond"/>
                 <w:color w:val="D1D1D1" w:themeColor="background2" w:themeShade="E6"/>
                 <w:sz w:val="22"/>
                 <w:szCs w:val="22"/>
@@ -5068,7 +5068,7 @@
         <w:keepNext/>
         <w:jc w:val="center"/>
         <w:rPr>
-          <w:rFonts w:ascii="Garamond" w:hAnsi="Garamond" w:hint="eastAsia"/>
+          <w:rFonts w:ascii="Garamond" w:hAnsi="Garamond"/>
           <w:sz w:val="22"/>
           <w:szCs w:val="22"/>
         </w:rPr>
@@ -7678,7 +7678,7 @@
     <w:p>
       <w:pPr>
         <w:rPr>
-          <w:rFonts w:ascii="Garamond" w:hAnsi="Garamond" w:hint="eastAsia"/>
+          <w:rFonts w:ascii="Garamond" w:hAnsi="Garamond"/>
           <w:lang w:val="en-US"/>
         </w:rPr>
       </w:pPr>
@@ -7756,7 +7756,7 @@
           <w:p>
             <w:pPr>
               <w:rPr>
-                <w:rFonts w:ascii="Garamond" w:hAnsi="Garamond" w:hint="eastAsia"/>
+                <w:rFonts w:ascii="Garamond" w:hAnsi="Garamond"/>
                 <w:color w:val="D1D1D1" w:themeColor="background2" w:themeShade="E6"/>
                 <w:lang w:val="en-US"/>
               </w:rPr>
@@ -7990,7 +7990,7 @@
           <w:p>
             <w:pPr>
               <w:rPr>
-                <w:rFonts w:ascii="Garamond" w:hAnsi="Garamond" w:hint="eastAsia"/>
+                <w:rFonts w:ascii="Garamond" w:hAnsi="Garamond"/>
                 <w:color w:val="D1D1D1" w:themeColor="background2" w:themeShade="E6"/>
                 <w:sz w:val="22"/>
                 <w:szCs w:val="22"/>
@@ -8654,7 +8654,7 @@
           <w:p>
             <w:pPr>
               <w:rPr>
-                <w:rFonts w:ascii="Garamond" w:hAnsi="Garamond" w:hint="eastAsia"/>
+                <w:rFonts w:ascii="Garamond" w:hAnsi="Garamond"/>
                 <w:color w:val="D1D1D1" w:themeColor="background2" w:themeShade="E6"/>
                 <w:sz w:val="22"/>
                 <w:szCs w:val="22"/>
@@ -9318,7 +9318,7 @@
           <w:p>
             <w:pPr>
               <w:rPr>
-                <w:rFonts w:ascii="Garamond" w:hAnsi="Garamond" w:hint="eastAsia"/>
+                <w:rFonts w:ascii="Garamond" w:hAnsi="Garamond"/>
                 <w:color w:val="D1D1D1" w:themeColor="background2" w:themeShade="E6"/>
                 <w:sz w:val="22"/>
                 <w:szCs w:val="22"/>
@@ -10143,7 +10143,7 @@
           <w:p>
             <w:pPr>
               <w:rPr>
-                <w:rFonts w:ascii="Garamond" w:hAnsi="Garamond" w:hint="eastAsia"/>
+                <w:rFonts w:ascii="Garamond" w:hAnsi="Garamond"/>
                 <w:color w:val="D1D1D1" w:themeColor="background2" w:themeShade="E6"/>
                 <w:sz w:val="22"/>
                 <w:szCs w:val="22"/>
@@ -10179,7 +10179,7 @@
           <w:p>
             <w:pPr>
               <w:rPr>
-                <w:rFonts w:ascii="Garamond" w:hAnsi="Garamond" w:hint="eastAsia"/>
+                <w:rFonts w:ascii="Garamond" w:hAnsi="Garamond"/>
                 <w:color w:val="D1D1D1" w:themeColor="background2" w:themeShade="E6"/>
                 <w:sz w:val="22"/>
                 <w:szCs w:val="22"/>
@@ -10978,7 +10978,7 @@
           <w:p>
             <w:pPr>
               <w:rPr>
-                <w:rFonts w:ascii="Garamond" w:hAnsi="Garamond" w:hint="eastAsia"/>
+                <w:rFonts w:ascii="Garamond" w:hAnsi="Garamond"/>
                 <w:color w:val="D1D1D1" w:themeColor="background2" w:themeShade="E6"/>
                 <w:sz w:val="22"/>
                 <w:szCs w:val="22"/>
@@ -11014,7 +11014,7 @@
           <w:p>
             <w:pPr>
               <w:rPr>
-                <w:rFonts w:ascii="Garamond" w:hAnsi="Garamond" w:hint="eastAsia"/>
+                <w:rFonts w:ascii="Garamond" w:hAnsi="Garamond"/>
                 <w:color w:val="D1D1D1" w:themeColor="background2" w:themeShade="E6"/>
                 <w:sz w:val="22"/>
                 <w:szCs w:val="22"/>
@@ -11814,7 +11814,7 @@
           <w:p>
             <w:pPr>
               <w:rPr>
-                <w:rFonts w:ascii="Garamond" w:hAnsi="Garamond" w:hint="eastAsia"/>
+                <w:rFonts w:ascii="Garamond" w:hAnsi="Garamond"/>
                 <w:color w:val="D1D1D1" w:themeColor="background2" w:themeShade="E6"/>
                 <w:sz w:val="22"/>
                 <w:szCs w:val="22"/>
@@ -11850,7 +11850,7 @@
           <w:p>
             <w:pPr>
               <w:rPr>
-                <w:rFonts w:ascii="Garamond" w:hAnsi="Garamond" w:hint="eastAsia"/>
+                <w:rFonts w:ascii="Garamond" w:hAnsi="Garamond"/>
                 <w:color w:val="D1D1D1" w:themeColor="background2" w:themeShade="E6"/>
                 <w:sz w:val="22"/>
                 <w:szCs w:val="22"/>
@@ -12594,7 +12594,7 @@
         <w:keepNext/>
         <w:jc w:val="center"/>
         <w:rPr>
-          <w:rFonts w:ascii="Garamond" w:hAnsi="Garamond" w:hint="eastAsia"/>
+          <w:rFonts w:ascii="Garamond" w:hAnsi="Garamond"/>
           <w:sz w:val="22"/>
           <w:szCs w:val="22"/>
         </w:rPr>
@@ -15229,7 +15229,7 @@
                     <pic:cNvPicPr/>
                   </pic:nvPicPr>
                   <pic:blipFill>
-                    <a:blip r:embed="rId4" cstate="print">
+                    <a:blip r:embed="rId6" cstate="print">
                       <a:extLst>
                         <a:ext uri="{28A0092B-C50C-407E-A947-70E740481C1C}">
                           <a14:useLocalDpi xmlns:a14="http://schemas.microsoft.com/office/drawing/2010/main" val="0"/>
@@ -15314,7 +15314,7 @@
                     <pic:cNvPicPr/>
                   </pic:nvPicPr>
                   <pic:blipFill>
-                    <a:blip r:embed="rId5" cstate="print">
+                    <a:blip r:embed="rId7" cstate="print">
                       <a:extLst>
                         <a:ext uri="{28A0092B-C50C-407E-A947-70E740481C1C}">
                           <a14:useLocalDpi xmlns:a14="http://schemas.microsoft.com/office/drawing/2010/main" val="0"/>
@@ -15415,7 +15415,7 @@
           <w:p>
             <w:pPr>
               <w:rPr>
-                <w:rFonts w:ascii="Garamond" w:hAnsi="Garamond" w:hint="eastAsia"/>
+                <w:rFonts w:ascii="Garamond" w:hAnsi="Garamond"/>
                 <w:color w:val="D1D1D1" w:themeColor="background2" w:themeShade="E6"/>
                 <w:lang w:val="en-US"/>
               </w:rPr>
@@ -15649,7 +15649,7 @@
           <w:p>
             <w:pPr>
               <w:rPr>
-                <w:rFonts w:ascii="Garamond" w:hAnsi="Garamond" w:hint="eastAsia"/>
+                <w:rFonts w:ascii="Garamond" w:hAnsi="Garamond"/>
                 <w:color w:val="D1D1D1" w:themeColor="background2" w:themeShade="E6"/>
                 <w:sz w:val="22"/>
                 <w:szCs w:val="22"/>
@@ -16313,7 +16313,7 @@
           <w:p>
             <w:pPr>
               <w:rPr>
-                <w:rFonts w:ascii="Garamond" w:hAnsi="Garamond" w:hint="eastAsia"/>
+                <w:rFonts w:ascii="Garamond" w:hAnsi="Garamond"/>
                 <w:color w:val="D1D1D1" w:themeColor="background2" w:themeShade="E6"/>
                 <w:sz w:val="22"/>
                 <w:szCs w:val="22"/>
@@ -16977,7 +16977,7 @@
           <w:p>
             <w:pPr>
               <w:rPr>
-                <w:rFonts w:ascii="Garamond" w:hAnsi="Garamond" w:hint="eastAsia"/>
+                <w:rFonts w:ascii="Garamond" w:hAnsi="Garamond"/>
                 <w:color w:val="D1D1D1" w:themeColor="background2" w:themeShade="E6"/>
                 <w:sz w:val="22"/>
                 <w:szCs w:val="22"/>
@@ -17802,7 +17802,7 @@
           <w:p>
             <w:pPr>
               <w:rPr>
-                <w:rFonts w:ascii="Garamond" w:hAnsi="Garamond" w:hint="eastAsia"/>
+                <w:rFonts w:ascii="Garamond" w:hAnsi="Garamond"/>
                 <w:color w:val="D1D1D1" w:themeColor="background2" w:themeShade="E6"/>
                 <w:sz w:val="22"/>
                 <w:szCs w:val="22"/>
@@ -17838,7 +17838,7 @@
           <w:p>
             <w:pPr>
               <w:rPr>
-                <w:rFonts w:ascii="Garamond" w:hAnsi="Garamond" w:hint="eastAsia"/>
+                <w:rFonts w:ascii="Garamond" w:hAnsi="Garamond"/>
                 <w:color w:val="D1D1D1" w:themeColor="background2" w:themeShade="E6"/>
                 <w:sz w:val="22"/>
                 <w:szCs w:val="22"/>
@@ -18637,7 +18637,7 @@
           <w:p>
             <w:pPr>
               <w:rPr>
-                <w:rFonts w:ascii="Garamond" w:hAnsi="Garamond" w:hint="eastAsia"/>
+                <w:rFonts w:ascii="Garamond" w:hAnsi="Garamond"/>
                 <w:color w:val="D1D1D1" w:themeColor="background2" w:themeShade="E6"/>
                 <w:sz w:val="22"/>
                 <w:szCs w:val="22"/>
@@ -18673,7 +18673,7 @@
           <w:p>
             <w:pPr>
               <w:rPr>
-                <w:rFonts w:ascii="Garamond" w:hAnsi="Garamond" w:hint="eastAsia"/>
+                <w:rFonts w:ascii="Garamond" w:hAnsi="Garamond"/>
                 <w:color w:val="D1D1D1" w:themeColor="background2" w:themeShade="E6"/>
                 <w:sz w:val="22"/>
                 <w:szCs w:val="22"/>
@@ -19473,7 +19473,7 @@
           <w:p>
             <w:pPr>
               <w:rPr>
-                <w:rFonts w:ascii="Garamond" w:hAnsi="Garamond" w:hint="eastAsia"/>
+                <w:rFonts w:ascii="Garamond" w:hAnsi="Garamond"/>
                 <w:color w:val="D1D1D1" w:themeColor="background2" w:themeShade="E6"/>
                 <w:sz w:val="22"/>
                 <w:szCs w:val="22"/>
@@ -19509,7 +19509,7 @@
           <w:p>
             <w:pPr>
               <w:rPr>
-                <w:rFonts w:ascii="Garamond" w:hAnsi="Garamond" w:hint="eastAsia"/>
+                <w:rFonts w:ascii="Garamond" w:hAnsi="Garamond"/>
                 <w:color w:val="D1D1D1" w:themeColor="background2" w:themeShade="E6"/>
                 <w:sz w:val="22"/>
                 <w:szCs w:val="22"/>
@@ -20253,7 +20253,7 @@
         <w:keepNext/>
         <w:jc w:val="center"/>
         <w:rPr>
-          <w:rFonts w:ascii="Garamond" w:hAnsi="Garamond" w:hint="eastAsia"/>
+          <w:rFonts w:ascii="Garamond" w:hAnsi="Garamond"/>
           <w:sz w:val="22"/>
           <w:szCs w:val="22"/>
         </w:rPr>
@@ -22847,7 +22847,7 @@
     <w:p>
       <w:pPr>
         <w:rPr>
-          <w:rFonts w:ascii="Garamond" w:hAnsi="Garamond" w:hint="eastAsia"/>
+          <w:rFonts w:ascii="Garamond" w:hAnsi="Garamond"/>
           <w:lang w:val="en-US"/>
         </w:rPr>
       </w:pPr>
@@ -22925,7 +22925,7 @@
           <w:p>
             <w:pPr>
               <w:rPr>
-                <w:rFonts w:ascii="Garamond" w:hAnsi="Garamond" w:hint="eastAsia"/>
+                <w:rFonts w:ascii="Garamond" w:hAnsi="Garamond"/>
                 <w:color w:val="D1D1D1" w:themeColor="background2" w:themeShade="E6"/>
                 <w:lang w:val="en-US"/>
               </w:rPr>
@@ -23159,7 +23159,7 @@
           <w:p>
             <w:pPr>
               <w:rPr>
-                <w:rFonts w:ascii="Garamond" w:hAnsi="Garamond" w:hint="eastAsia"/>
+                <w:rFonts w:ascii="Garamond" w:hAnsi="Garamond"/>
                 <w:color w:val="D1D1D1" w:themeColor="background2" w:themeShade="E6"/>
                 <w:sz w:val="22"/>
                 <w:szCs w:val="22"/>
@@ -23823,7 +23823,7 @@
           <w:p>
             <w:pPr>
               <w:rPr>
-                <w:rFonts w:ascii="Garamond" w:hAnsi="Garamond" w:hint="eastAsia"/>
+                <w:rFonts w:ascii="Garamond" w:hAnsi="Garamond"/>
                 <w:color w:val="D1D1D1" w:themeColor="background2" w:themeShade="E6"/>
                 <w:sz w:val="22"/>
                 <w:szCs w:val="22"/>
@@ -24487,7 +24487,7 @@
           <w:p>
             <w:pPr>
               <w:rPr>
-                <w:rFonts w:ascii="Garamond" w:hAnsi="Garamond" w:hint="eastAsia"/>
+                <w:rFonts w:ascii="Garamond" w:hAnsi="Garamond"/>
                 <w:color w:val="D1D1D1" w:themeColor="background2" w:themeShade="E6"/>
                 <w:sz w:val="22"/>
                 <w:szCs w:val="22"/>
@@ -25312,7 +25312,7 @@
           <w:p>
             <w:pPr>
               <w:rPr>
-                <w:rFonts w:ascii="Garamond" w:hAnsi="Garamond" w:hint="eastAsia"/>
+                <w:rFonts w:ascii="Garamond" w:hAnsi="Garamond"/>
                 <w:color w:val="D1D1D1" w:themeColor="background2" w:themeShade="E6"/>
                 <w:sz w:val="22"/>
                 <w:szCs w:val="22"/>
@@ -25348,7 +25348,7 @@
           <w:p>
             <w:pPr>
               <w:rPr>
-                <w:rFonts w:ascii="Garamond" w:hAnsi="Garamond" w:hint="eastAsia"/>
+                <w:rFonts w:ascii="Garamond" w:hAnsi="Garamond"/>
                 <w:color w:val="D1D1D1" w:themeColor="background2" w:themeShade="E6"/>
                 <w:sz w:val="22"/>
                 <w:szCs w:val="22"/>
@@ -26147,7 +26147,7 @@
           <w:p>
             <w:pPr>
               <w:rPr>
-                <w:rFonts w:ascii="Garamond" w:hAnsi="Garamond" w:hint="eastAsia"/>
+                <w:rFonts w:ascii="Garamond" w:hAnsi="Garamond"/>
                 <w:color w:val="D1D1D1" w:themeColor="background2" w:themeShade="E6"/>
                 <w:sz w:val="22"/>
                 <w:szCs w:val="22"/>
@@ -26183,7 +26183,7 @@
           <w:p>
             <w:pPr>
               <w:rPr>
-                <w:rFonts w:ascii="Garamond" w:hAnsi="Garamond" w:hint="eastAsia"/>
+                <w:rFonts w:ascii="Garamond" w:hAnsi="Garamond"/>
                 <w:color w:val="D1D1D1" w:themeColor="background2" w:themeShade="E6"/>
                 <w:sz w:val="22"/>
                 <w:szCs w:val="22"/>
@@ -26983,7 +26983,7 @@
           <w:p>
             <w:pPr>
               <w:rPr>
-                <w:rFonts w:ascii="Garamond" w:hAnsi="Garamond" w:hint="eastAsia"/>
+                <w:rFonts w:ascii="Garamond" w:hAnsi="Garamond"/>
                 <w:color w:val="D1D1D1" w:themeColor="background2" w:themeShade="E6"/>
                 <w:sz w:val="22"/>
                 <w:szCs w:val="22"/>
@@ -27019,7 +27019,7 @@
           <w:p>
             <w:pPr>
               <w:rPr>
-                <w:rFonts w:ascii="Garamond" w:hAnsi="Garamond" w:hint="eastAsia"/>
+                <w:rFonts w:ascii="Garamond" w:hAnsi="Garamond"/>
                 <w:color w:val="D1D1D1" w:themeColor="background2" w:themeShade="E6"/>
                 <w:sz w:val="22"/>
                 <w:szCs w:val="22"/>
@@ -27763,7 +27763,7 @@
         <w:keepNext/>
         <w:jc w:val="center"/>
         <w:rPr>
-          <w:rFonts w:ascii="Garamond" w:hAnsi="Garamond" w:hint="eastAsia"/>
+          <w:rFonts w:ascii="Garamond" w:hAnsi="Garamond"/>
           <w:sz w:val="22"/>
           <w:szCs w:val="22"/>
         </w:rPr>
@@ -30349,7 +30349,7 @@
     <w:p>
       <w:pPr>
         <w:rPr>
-          <w:rFonts w:ascii="Garamond" w:hAnsi="Garamond" w:hint="eastAsia"/>
+          <w:rFonts w:ascii="Garamond" w:hAnsi="Garamond"/>
           <w:sz w:val="32"/>
           <w:szCs w:val="32"/>
           <w:lang w:val="en-US"/>
@@ -30357,6 +30357,7 @@
       </w:pPr>
     </w:p>
     <w:sectPr>
+      <w:footerReference w:type="default" r:id="rId8"/>
       <w:pgSz w:w="11906" w:h="16838"/>
       <w:pgMar w:top="720" w:right="720" w:bottom="720" w:left="720" w:header="708" w:footer="708" w:gutter="0"/>
       <w:cols w:space="708"/>
@@ -30364,6 +30365,90 @@
     </w:sectPr>
   </w:body>
 </w:document>
+</file>
+
+<file path=word/endnotes.xml><?xml version="1.0" encoding="utf-8"?>
+<w:endnotes xmlns:wpc="http://schemas.microsoft.com/office/word/2010/wordprocessingCanvas" xmlns:cx="http://schemas.microsoft.com/office/drawing/2014/chartex" xmlns:cx1="http://schemas.microsoft.com/office/drawing/2015/9/8/chartex" xmlns:cx2="http://schemas.microsoft.com/office/drawing/2015/10/21/chartex" xmlns:cx3="http://schemas.microsoft.com/office/drawing/2016/5/9/chartex" xmlns:cx4="http://schemas.microsoft.com/office/drawing/2016/5/10/chartex" xmlns:cx5="http://schemas.microsoft.com/office/drawing/2016/5/11/chartex" xmlns:cx6="http://schemas.microsoft.com/office/drawing/2016/5/12/chartex" xmlns:cx7="http://schemas.microsoft.com/office/drawing/2016/5/13/chartex" xmlns:cx8="http://schemas.microsoft.com/office/drawing/2016/5/14/chartex" xmlns:mc="http://schemas.openxmlformats.org/markup-compatibility/2006" xmlns:aink="http://schemas.microsoft.com/office/drawing/2016/ink" xmlns:am3d="http://schemas.microsoft.com/office/drawing/2017/model3d" xmlns:o="urn:schemas-microsoft-com:office:office" xmlns:oel="http://schemas.microsoft.com/office/2019/extlst" xmlns:r="http://schemas.openxmlformats.org/officeDocument/2006/relationships" xmlns:m="http://schemas.openxmlformats.org/officeDocument/2006/math" xmlns:v="urn:schemas-microsoft-com:vml" xmlns:wp14="http://schemas.microsoft.com/office/word/2010/wordprocessingDrawing" xmlns:wp="http://schemas.openxmlformats.org/drawingml/2006/wordprocessingDrawing" xmlns:w10="urn:schemas-microsoft-com:office:word" xmlns:w="http://schemas.openxmlformats.org/wordprocessingml/2006/main" xmlns:w14="http://schemas.microsoft.com/office/word/2010/wordml" xmlns:w15="http://schemas.microsoft.com/office/word/2012/wordml" xmlns:w16cex="http://schemas.microsoft.com/office/word/2018/wordml/cex" xmlns:w16cid="http://schemas.microsoft.com/office/word/2016/wordml/cid" xmlns:w16="http://schemas.microsoft.com/office/word/2018/wordml" xmlns:w16du="http://schemas.microsoft.com/office/word/2023/wordml/word16du" xmlns:w16sdtdh="http://schemas.microsoft.com/office/word/2020/wordml/sdtdatahash" xmlns:w16sdtfl="http://schemas.microsoft.com/office/word/2024/wordml/sdtformatlock" xmlns:w16se="http://schemas.microsoft.com/office/word/2015/wordml/symex" xmlns:wpg="http://schemas.microsoft.com/office/word/2010/wordprocessingGroup" xmlns:wpi="http://schemas.microsoft.com/office/word/2010/wordprocessingInk" xmlns:wne="http://schemas.microsoft.com/office/word/2006/wordml" xmlns:wps="http://schemas.microsoft.com/office/word/2010/wordprocessingShape" mc:Ignorable="w14 w15 w16se w16cid w16 w16cex w16sdtdh w16sdtfl w16du wp14">
+  <w:endnote w:type="separator" w:id="-1">
+    <w:p>
+      <w:pPr>
+        <w:spacing w:after="0" w:line="240" w:lineRule="auto"/>
+      </w:pPr>
+      <w:r>
+        <w:separator/>
+      </w:r>
+    </w:p>
+  </w:endnote>
+  <w:endnote w:type="continuationSeparator" w:id="0">
+    <w:p>
+      <w:pPr>
+        <w:spacing w:after="0" w:line="240" w:lineRule="auto"/>
+      </w:pPr>
+      <w:r>
+        <w:continuationSeparator/>
+      </w:r>
+    </w:p>
+  </w:endnote>
+</w:endnotes>
+</file>
+
+<file path=word/footer1.xml><?xml version="1.0" encoding="utf-8"?>
+<w:ftr xmlns:wpc="http://schemas.microsoft.com/office/word/2010/wordprocessingCanvas" xmlns:cx="http://schemas.microsoft.com/office/drawing/2014/chartex" xmlns:cx1="http://schemas.microsoft.com/office/drawing/2015/9/8/chartex" xmlns:cx2="http://schemas.microsoft.com/office/drawing/2015/10/21/chartex" xmlns:cx3="http://schemas.microsoft.com/office/drawing/2016/5/9/chartex" xmlns:cx4="http://schemas.microsoft.com/office/drawing/2016/5/10/chartex" xmlns:cx5="http://schemas.microsoft.com/office/drawing/2016/5/11/chartex" xmlns:cx6="http://schemas.microsoft.com/office/drawing/2016/5/12/chartex" xmlns:cx7="http://schemas.microsoft.com/office/drawing/2016/5/13/chartex" xmlns:cx8="http://schemas.microsoft.com/office/drawing/2016/5/14/chartex" xmlns:mc="http://schemas.openxmlformats.org/markup-compatibility/2006" xmlns:aink="http://schemas.microsoft.com/office/drawing/2016/ink" xmlns:am3d="http://schemas.microsoft.com/office/drawing/2017/model3d" xmlns:o="urn:schemas-microsoft-com:office:office" xmlns:oel="http://schemas.microsoft.com/office/2019/extlst" xmlns:r="http://schemas.openxmlformats.org/officeDocument/2006/relationships" xmlns:m="http://schemas.openxmlformats.org/officeDocument/2006/math" xmlns:v="urn:schemas-microsoft-com:vml" xmlns:wp14="http://schemas.microsoft.com/office/word/2010/wordprocessingDrawing" xmlns:wp="http://schemas.openxmlformats.org/drawingml/2006/wordprocessingDrawing" xmlns:w10="urn:schemas-microsoft-com:office:word" xmlns:w="http://schemas.openxmlformats.org/wordprocessingml/2006/main" xmlns:w14="http://schemas.microsoft.com/office/word/2010/wordml" xmlns:w15="http://schemas.microsoft.com/office/word/2012/wordml" xmlns:w16cex="http://schemas.microsoft.com/office/word/2018/wordml/cex" xmlns:w16cid="http://schemas.microsoft.com/office/word/2016/wordml/cid" xmlns:w16="http://schemas.microsoft.com/office/word/2018/wordml" xmlns:w16du="http://schemas.microsoft.com/office/word/2023/wordml/word16du" xmlns:w16sdtdh="http://schemas.microsoft.com/office/word/2020/wordml/sdtdatahash" xmlns:w16sdtfl="http://schemas.microsoft.com/office/word/2024/wordml/sdtformatlock" xmlns:w16se="http://schemas.microsoft.com/office/word/2015/wordml/symex" xmlns:wpg="http://schemas.microsoft.com/office/word/2010/wordprocessingGroup" xmlns:wpi="http://schemas.microsoft.com/office/word/2010/wordprocessingInk" xmlns:wne="http://schemas.microsoft.com/office/word/2006/wordml" xmlns:wps="http://schemas.microsoft.com/office/word/2010/wordprocessingShape" mc:Ignorable="w14 w15 w16se w16cid w16 w16cex w16sdtdh w16sdtfl w16du wp14">
+  <w:p>
+    <w:pPr>
+      <w:pStyle w:val="Footer"/>
+      <w:rPr>
+        <w:rFonts w:hint="eastAsia"/>
+      </w:rPr>
+    </w:pPr>
+    <w:r>
+      <w:t>Thu Jun  5 23:22:08 CST 2025</w:t>
+    </w:r>
+    <w:r>
+      <w:ptab w:relativeTo="margin" w:alignment="center" w:leader="none"/>
+    </w:r>
+    <w:r>
+      <w:rPr>
+        <w:rFonts w:hint="eastAsia"/>
+      </w:rPr>
+      <w:t>v1.0</w:t>
+    </w:r>
+    <w:r>
+      <w:ptab w:relativeTo="margin" w:alignment="right" w:leader="none"/>
+    </w:r>
+    <w:r>
+      <w:rPr>
+        <w:rFonts w:hint="eastAsia"/>
+      </w:rPr>
+      <w:t>@mql</w:t>
+    </w:r>
+  </w:p>
+</w:ftr>
+</file>
+
+<file path=word/footnotes.xml><?xml version="1.0" encoding="utf-8"?>
+<w:footnotes xmlns:wpc="http://schemas.microsoft.com/office/word/2010/wordprocessingCanvas" xmlns:cx="http://schemas.microsoft.com/office/drawing/2014/chartex" xmlns:cx1="http://schemas.microsoft.com/office/drawing/2015/9/8/chartex" xmlns:cx2="http://schemas.microsoft.com/office/drawing/2015/10/21/chartex" xmlns:cx3="http://schemas.microsoft.com/office/drawing/2016/5/9/chartex" xmlns:cx4="http://schemas.microsoft.com/office/drawing/2016/5/10/chartex" xmlns:cx5="http://schemas.microsoft.com/office/drawing/2016/5/11/chartex" xmlns:cx6="http://schemas.microsoft.com/office/drawing/2016/5/12/chartex" xmlns:cx7="http://schemas.microsoft.com/office/drawing/2016/5/13/chartex" xmlns:cx8="http://schemas.microsoft.com/office/drawing/2016/5/14/chartex" xmlns:mc="http://schemas.openxmlformats.org/markup-compatibility/2006" xmlns:aink="http://schemas.microsoft.com/office/drawing/2016/ink" xmlns:am3d="http://schemas.microsoft.com/office/drawing/2017/model3d" xmlns:o="urn:schemas-microsoft-com:office:office" xmlns:oel="http://schemas.microsoft.com/office/2019/extlst" xmlns:r="http://schemas.openxmlformats.org/officeDocument/2006/relationships" xmlns:m="http://schemas.openxmlformats.org/officeDocument/2006/math" xmlns:v="urn:schemas-microsoft-com:vml" xmlns:wp14="http://schemas.microsoft.com/office/word/2010/wordprocessingDrawing" xmlns:wp="http://schemas.openxmlformats.org/drawingml/2006/wordprocessingDrawing" xmlns:w10="urn:schemas-microsoft-com:office:word" xmlns:w="http://schemas.openxmlformats.org/wordprocessingml/2006/main" xmlns:w14="http://schemas.microsoft.com/office/word/2010/wordml" xmlns:w15="http://schemas.microsoft.com/office/word/2012/wordml" xmlns:w16cex="http://schemas.microsoft.com/office/word/2018/wordml/cex" xmlns:w16cid="http://schemas.microsoft.com/office/word/2016/wordml/cid" xmlns:w16="http://schemas.microsoft.com/office/word/2018/wordml" xmlns:w16du="http://schemas.microsoft.com/office/word/2023/wordml/word16du" xmlns:w16sdtdh="http://schemas.microsoft.com/office/word/2020/wordml/sdtdatahash" xmlns:w16sdtfl="http://schemas.microsoft.com/office/word/2024/wordml/sdtformatlock" xmlns:w16se="http://schemas.microsoft.com/office/word/2015/wordml/symex" xmlns:wpg="http://schemas.microsoft.com/office/word/2010/wordprocessingGroup" xmlns:wpi="http://schemas.microsoft.com/office/word/2010/wordprocessingInk" xmlns:wne="http://schemas.microsoft.com/office/word/2006/wordml" xmlns:wps="http://schemas.microsoft.com/office/word/2010/wordprocessingShape" mc:Ignorable="w14 w15 w16se w16cid w16 w16cex w16sdtdh w16sdtfl w16du wp14">
+  <w:footnote w:type="separator" w:id="-1">
+    <w:p>
+      <w:pPr>
+        <w:spacing w:after="0" w:line="240" w:lineRule="auto"/>
+      </w:pPr>
+      <w:r>
+        <w:separator/>
+      </w:r>
+    </w:p>
+  </w:footnote>
+  <w:footnote w:type="continuationSeparator" w:id="0">
+    <w:p>
+      <w:pPr>
+        <w:spacing w:after="0" w:line="240" w:lineRule="auto"/>
+      </w:pPr>
+      <w:r>
+        <w:continuationSeparator/>
+      </w:r>
+    </w:p>
+  </w:footnote>
+</w:footnotes>
 </file>
 
 <file path=word/styles.xml><?xml version="1.0" encoding="utf-8"?>
@@ -31406,6 +31491,50 @@
       <w:szCs w:val="20"/>
     </w:rPr>
   </w:style>
+  <w:style w:type="paragraph" w:styleId="Header">
+    <w:name w:val="header"/>
+    <w:basedOn w:val="Normal"/>
+    <w:link w:val="HeaderChar"/>
+    <w:uiPriority w:val="99"/>
+    <w:unhideWhenUsed/>
+    <w:rsid w:val="00FE1C4C"/>
+    <w:pPr>
+      <w:tabs>
+        <w:tab w:val="center" w:pos="4680"/>
+        <w:tab w:val="right" w:pos="9360"/>
+      </w:tabs>
+      <w:spacing w:after="0" w:line="240" w:lineRule="auto"/>
+    </w:pPr>
+  </w:style>
+  <w:style w:type="character" w:customStyle="1" w:styleId="HeaderChar">
+    <w:name w:val="Header Char"/>
+    <w:basedOn w:val="DefaultParagraphFont"/>
+    <w:link w:val="Header"/>
+    <w:uiPriority w:val="99"/>
+    <w:rsid w:val="00FE1C4C"/>
+  </w:style>
+  <w:style w:type="paragraph" w:styleId="Footer">
+    <w:name w:val="footer"/>
+    <w:basedOn w:val="Normal"/>
+    <w:link w:val="FooterChar"/>
+    <w:uiPriority w:val="99"/>
+    <w:unhideWhenUsed/>
+    <w:rsid w:val="00FE1C4C"/>
+    <w:pPr>
+      <w:tabs>
+        <w:tab w:val="center" w:pos="4680"/>
+        <w:tab w:val="right" w:pos="9360"/>
+      </w:tabs>
+      <w:spacing w:after="0" w:line="240" w:lineRule="auto"/>
+    </w:pPr>
+  </w:style>
+  <w:style w:type="character" w:customStyle="1" w:styleId="FooterChar">
+    <w:name w:val="Footer Char"/>
+    <w:basedOn w:val="DefaultParagraphFont"/>
+    <w:link w:val="Footer"/>
+    <w:uiPriority w:val="99"/>
+    <w:rsid w:val="00FE1C4C"/>
+  </w:style>
 </w:styles>
 </file>
 

</xml_diff>

<commit_message>
Deployed 9b85a9471 with MkDocs version: 1.6.0
</commit_message>
<xml_diff>
--- a/Courses/ICS/3-NumSys/2-定浮表示/psets/assets/float-worksheet.docx
+++ b/Courses/ICS/3-NumSys/2-定浮表示/psets/assets/float-worksheet.docx
@@ -21,7 +21,7 @@
           <w:lang w:val="en-US"/>
         </w:rPr>
         <w:drawing>
-          <wp:anchor distT="0" distB="0" distL="114300" distR="114300" simplePos="0" relativeHeight="251659264" behindDoc="0" locked="0" layoutInCell="1" allowOverlap="1" wp14:anchorId="376007DB" wp14:editId="012A02F0">
+          <wp:anchor distT="0" distB="0" distL="114300" distR="114300" simplePos="0" relativeHeight="251659264" behindDoc="0" locked="0" layoutInCell="1" allowOverlap="1" wp14:anchorId="376007DB" wp14:editId="47195400">
             <wp:simplePos x="0" y="0"/>
             <wp:positionH relativeFrom="margin">
               <wp:align>left</wp:align>
@@ -29,7 +29,7 @@
             <wp:positionV relativeFrom="margin">
               <wp:align>top</wp:align>
             </wp:positionV>
-            <wp:extent cx="1440000" cy="304896"/>
+            <wp:extent cx="2160000" cy="457344"/>
             <wp:effectExtent l="0" t="0" r="0" b="0"/>
             <wp:wrapSquare wrapText="bothSides"/>
             <wp:docPr id="399542474" name="Picture 2" descr="A close up of a sign&#10;&#10;AI-generated content may be incorrect."/>
@@ -58,7 +58,7 @@
                   <pic:spPr>
                     <a:xfrm>
                       <a:off x="0" y="0"/>
-                      <a:ext cx="1440000" cy="304896"/>
+                      <a:ext cx="2160000" cy="457344"/>
                     </a:xfrm>
                     <a:prstGeom prst="rect">
                       <a:avLst/>
@@ -67,6 +67,12 @@
                 </pic:pic>
               </a:graphicData>
             </a:graphic>
+            <wp14:sizeRelH relativeFrom="margin">
+              <wp14:pctWidth>0</wp14:pctWidth>
+            </wp14:sizeRelH>
+            <wp14:sizeRelV relativeFrom="margin">
+              <wp14:pctHeight>0</wp14:pctHeight>
+            </wp14:sizeRelV>
           </wp:anchor>
         </w:drawing>
       </w:r>
@@ -100,13 +106,12 @@
       <w:r>
         <w:rPr>
           <w:rFonts w:ascii="Garamond" w:hAnsi="Garamond"/>
-          <w:noProof/>
           <w:sz w:val="32"/>
           <w:szCs w:val="32"/>
           <w:lang w:val="en-US"/>
         </w:rPr>
         <w:drawing>
-          <wp:anchor distT="0" distB="0" distL="114300" distR="114300" simplePos="0" relativeHeight="251658240" behindDoc="0" locked="0" layoutInCell="1" allowOverlap="1" wp14:anchorId="1AA18B6F" wp14:editId="2ED37486">
+          <wp:anchor distT="0" distB="0" distL="114300" distR="114300" simplePos="0" relativeHeight="251663360" behindDoc="0" locked="0" layoutInCell="1" allowOverlap="1" wp14:anchorId="18197B6C" wp14:editId="1C8D2467">
             <wp:simplePos x="0" y="0"/>
             <wp:positionH relativeFrom="margin">
               <wp:align>right</wp:align>
@@ -114,10 +119,10 @@
             <wp:positionV relativeFrom="margin">
               <wp:align>top</wp:align>
             </wp:positionV>
-            <wp:extent cx="1439545" cy="656590"/>
-            <wp:effectExtent l="0" t="0" r="0" b="3810"/>
+            <wp:extent cx="2159635" cy="729615"/>
+            <wp:effectExtent l="0" t="0" r="0" b="0"/>
             <wp:wrapSquare wrapText="bothSides"/>
-            <wp:docPr id="411219908" name="Picture 1" descr="A diagram of a function&#10;&#10;AI-generated content may be incorrect."/>
+            <wp:docPr id="1609521855" name="Picture 1"/>
             <wp:cNvGraphicFramePr>
               <a:graphicFrameLocks xmlns:a="http://schemas.openxmlformats.org/drawingml/2006/main" noChangeAspect="1"/>
             </wp:cNvGraphicFramePr>
@@ -125,7 +130,7 @@
               <a:graphicData uri="http://schemas.openxmlformats.org/drawingml/2006/picture">
                 <pic:pic xmlns:pic="http://schemas.openxmlformats.org/drawingml/2006/picture">
                   <pic:nvPicPr>
-                    <pic:cNvPr id="411219908" name="Picture 1" descr="A diagram of a function&#10;&#10;AI-generated content may be incorrect."/>
+                    <pic:cNvPr id="1609521855" name=""/>
                     <pic:cNvPicPr/>
                   </pic:nvPicPr>
                   <pic:blipFill>
@@ -143,7 +148,7 @@
                   <pic:spPr>
                     <a:xfrm>
                       <a:off x="0" y="0"/>
-                      <a:ext cx="1439545" cy="656590"/>
+                      <a:ext cx="2159635" cy="729615"/>
                     </a:xfrm>
                     <a:prstGeom prst="rect">
                       <a:avLst/>
@@ -160,12 +165,208 @@
       <w:pPr>
         <w:jc w:val="center"/>
         <w:rPr>
-          <w:rFonts w:ascii="Garamond" w:hAnsi="Garamond"/>
-          <w:sz w:val="32"/>
-          <w:szCs w:val="32"/>
+          <w:rFonts w:ascii="Garamond" w:hAnsi="Garamond" w:hint="eastAsia"/>
+          <w:i/>
+          <w:sz w:val="21"/>
+          <w:szCs w:val="21"/>
           <w:lang w:val="en-US"/>
         </w:rPr>
       </w:pPr>
+      <m:oMathPara>
+        <m:oMathParaPr>
+          <m:jc m:val="center"/>
+        </m:oMathParaPr>
+        <m:oMath>
+          <m:sSup>
+            <m:sSupPr>
+              <m:ctrlPr>
+                <w:rPr>
+                  <w:rFonts w:ascii="Cambria Math" w:hAnsi="Cambria Math"/>
+                  <w:i/>
+                  <w:sz w:val="21"/>
+                  <w:szCs w:val="21"/>
+                  <w:lang w:val="en-US"/>
+                </w:rPr>
+              </m:ctrlPr>
+            </m:sSupPr>
+            <m:e>
+              <m:r>
+                <w:rPr>
+                  <w:rFonts w:ascii="Cambria Math" w:hAnsi="Cambria Math"/>
+                  <w:sz w:val="21"/>
+                  <w:szCs w:val="21"/>
+                  <w:lang w:val="en-US"/>
+                </w:rPr>
+                <m:t>s(</m:t>
+              </m:r>
+              <m:r>
+                <w:rPr>
+                  <w:rFonts w:ascii="Cambria Math" w:hAnsi="Cambria Math" w:hint="eastAsia"/>
+                  <w:sz w:val="21"/>
+                  <w:szCs w:val="21"/>
+                  <w:lang w:val="en-US"/>
+                </w:rPr>
+                <m:t>数符</m:t>
+              </m:r>
+              <m:r>
+                <w:rPr>
+                  <w:rFonts w:ascii="Cambria Math" w:hAnsi="Cambria Math"/>
+                  <w:sz w:val="21"/>
+                  <w:szCs w:val="21"/>
+                  <w:lang w:val="en-US"/>
+                </w:rPr>
+                <m:t>.</m:t>
+              </m:r>
+              <m:r>
+                <w:rPr>
+                  <w:rFonts w:ascii="Cambria Math" w:hAnsi="Cambria Math" w:hint="eastAsia"/>
+                  <w:sz w:val="21"/>
+                  <w:szCs w:val="21"/>
+                  <w:lang w:val="en-US"/>
+                </w:rPr>
+                <m:t>尾数数值</m:t>
+              </m:r>
+              <m:r>
+                <w:rPr>
+                  <w:rFonts w:ascii="Cambria Math" w:hAnsi="Cambria Math"/>
+                  <w:sz w:val="21"/>
+                  <w:szCs w:val="21"/>
+                  <w:lang w:val="en-US"/>
+                </w:rPr>
+                <m:t>)</m:t>
+              </m:r>
+              <m:ctrlPr>
+                <w:rPr>
+                  <w:rFonts w:ascii="Cambria Math" w:hAnsi="Cambria Math" w:hint="eastAsia"/>
+                  <w:i/>
+                  <w:sz w:val="21"/>
+                  <w:szCs w:val="21"/>
+                  <w:lang w:val="en-US"/>
+                </w:rPr>
+              </m:ctrlPr>
+            </m:e>
+            <m:sup>
+              <m:r>
+                <w:rPr>
+                  <w:rFonts w:ascii="Cambria Math" w:hAnsi="Cambria Math"/>
+                  <w:sz w:val="21"/>
+                  <w:szCs w:val="21"/>
+                  <w:lang w:val="en-US"/>
+                </w:rPr>
+                <m:t>j(</m:t>
+              </m:r>
+              <m:r>
+                <w:rPr>
+                  <w:rFonts w:ascii="Cambria Math" w:hAnsi="Cambria Math" w:hint="eastAsia"/>
+                  <w:sz w:val="21"/>
+                  <w:szCs w:val="21"/>
+                  <w:lang w:val="en-US"/>
+                </w:rPr>
+                <m:t>阶符</m:t>
+              </m:r>
+              <m:r>
+                <w:rPr>
+                  <w:rFonts w:ascii="Cambria Math" w:hAnsi="Cambria Math"/>
+                  <w:sz w:val="21"/>
+                  <w:szCs w:val="21"/>
+                  <w:lang w:val="en-US"/>
+                </w:rPr>
+                <m:t>,</m:t>
+              </m:r>
+              <m:r>
+                <w:rPr>
+                  <w:rFonts w:ascii="Cambria Math" w:hAnsi="Cambria Math" w:hint="eastAsia"/>
+                  <w:sz w:val="21"/>
+                  <w:szCs w:val="21"/>
+                  <w:lang w:val="en-US"/>
+                </w:rPr>
+                <m:t>阶码数值</m:t>
+              </m:r>
+              <m:r>
+                <w:rPr>
+                  <w:rFonts w:ascii="Cambria Math" w:hAnsi="Cambria Math"/>
+                  <w:sz w:val="21"/>
+                  <w:szCs w:val="21"/>
+                  <w:lang w:val="en-US"/>
+                </w:rPr>
+                <m:t>)</m:t>
+              </m:r>
+            </m:sup>
+          </m:sSup>
+          <m:r>
+            <w:rPr>
+              <w:rFonts w:ascii="Cambria Math" w:hAnsi="Cambria Math"/>
+              <w:sz w:val="21"/>
+              <w:szCs w:val="21"/>
+              <w:lang w:val="en-US"/>
+            </w:rPr>
+            <m:t>=</m:t>
+          </m:r>
+          <m:r>
+            <w:rPr>
+              <w:rFonts w:ascii="Cambria Math" w:hAnsi="Cambria Math" w:hint="eastAsia"/>
+              <w:sz w:val="21"/>
+              <w:szCs w:val="21"/>
+              <w:lang w:val="en-US"/>
+            </w:rPr>
+            <m:t>阶符</m:t>
+          </m:r>
+          <m:r>
+            <w:rPr>
+              <w:rFonts w:ascii="Cambria Math" w:hAnsi="Cambria Math"/>
+              <w:sz w:val="21"/>
+              <w:szCs w:val="21"/>
+              <w:lang w:val="en-US"/>
+            </w:rPr>
+            <m:t>,</m:t>
+          </m:r>
+          <m:r>
+            <w:rPr>
+              <w:rFonts w:ascii="Cambria Math" w:hAnsi="Cambria Math" w:hint="eastAsia"/>
+              <w:sz w:val="21"/>
+              <w:szCs w:val="21"/>
+              <w:lang w:val="en-US"/>
+            </w:rPr>
+            <m:t>阶码数值</m:t>
+          </m:r>
+          <m:r>
+            <w:rPr>
+              <w:rFonts w:ascii="Cambria Math" w:hAnsi="Cambria Math"/>
+              <w:sz w:val="21"/>
+              <w:szCs w:val="21"/>
+              <w:lang w:val="en-US"/>
+            </w:rPr>
+            <m:t>;</m:t>
+          </m:r>
+          <m:r>
+            <w:rPr>
+              <w:rFonts w:ascii="Cambria Math" w:hAnsi="Cambria Math" w:hint="eastAsia"/>
+              <w:sz w:val="21"/>
+              <w:szCs w:val="21"/>
+              <w:lang w:val="en-US"/>
+            </w:rPr>
+            <m:t>数符</m:t>
+          </m:r>
+          <m:r>
+            <w:rPr>
+              <w:rFonts w:ascii="Cambria Math" w:hAnsi="Cambria Math"/>
+              <w:sz w:val="21"/>
+              <w:szCs w:val="21"/>
+              <w:lang w:val="en-US"/>
+            </w:rPr>
+            <m:t>.</m:t>
+          </m:r>
+          <m:r>
+            <w:rPr>
+              <w:rFonts w:ascii="Cambria Math" w:hAnsi="Cambria Math" w:hint="eastAsia"/>
+              <w:sz w:val="21"/>
+              <w:szCs w:val="21"/>
+              <w:lang w:val="en-US"/>
+            </w:rPr>
+            <m:t>尾数数值</m:t>
+          </m:r>
+        </m:oMath>
+      </m:oMathPara>
     </w:p>
     <w:tbl>
       <w:tblPr>
@@ -15206,7 +15407,7 @@
         </w:rPr>
         <w:lastRenderedPageBreak/>
         <w:drawing>
-          <wp:anchor distT="0" distB="0" distL="114300" distR="114300" simplePos="0" relativeHeight="251662336" behindDoc="0" locked="0" layoutInCell="1" allowOverlap="1" wp14:anchorId="09E0436D" wp14:editId="7831F00F">
+          <wp:anchor distT="0" distB="0" distL="114300" distR="114300" simplePos="0" relativeHeight="251665408" behindDoc="0" locked="0" layoutInCell="1" allowOverlap="1" wp14:anchorId="0297A766" wp14:editId="0EFDA835">
             <wp:simplePos x="0" y="0"/>
             <wp:positionH relativeFrom="margin">
               <wp:align>left</wp:align>
@@ -15214,10 +15415,10 @@
             <wp:positionV relativeFrom="margin">
               <wp:align>top</wp:align>
             </wp:positionV>
-            <wp:extent cx="1440000" cy="304896"/>
+            <wp:extent cx="2160000" cy="457344"/>
             <wp:effectExtent l="0" t="0" r="0" b="0"/>
             <wp:wrapSquare wrapText="bothSides"/>
-            <wp:docPr id="859260041" name="Picture 2" descr="A close up of a sign&#10;&#10;AI-generated content may be incorrect."/>
+            <wp:docPr id="1001389898" name="Picture 2" descr="A close up of a sign&#10;&#10;AI-generated content may be incorrect."/>
             <wp:cNvGraphicFramePr>
               <a:graphicFrameLocks xmlns:a="http://schemas.openxmlformats.org/drawingml/2006/main" noChangeAspect="1"/>
             </wp:cNvGraphicFramePr>
@@ -15243,7 +15444,7 @@
                   <pic:spPr>
                     <a:xfrm>
                       <a:off x="0" y="0"/>
-                      <a:ext cx="1440000" cy="304896"/>
+                      <a:ext cx="2160000" cy="457344"/>
                     </a:xfrm>
                     <a:prstGeom prst="rect">
                       <a:avLst/>
@@ -15252,6 +15453,12 @@
                 </pic:pic>
               </a:graphicData>
             </a:graphic>
+            <wp14:sizeRelH relativeFrom="margin">
+              <wp14:pctWidth>0</wp14:pctWidth>
+            </wp14:sizeRelH>
+            <wp14:sizeRelV relativeFrom="margin">
+              <wp14:pctHeight>0</wp14:pctHeight>
+            </wp14:sizeRelV>
           </wp:anchor>
         </w:drawing>
       </w:r>
@@ -15285,13 +15492,12 @@
       <w:r>
         <w:rPr>
           <w:rFonts w:ascii="Garamond" w:hAnsi="Garamond"/>
-          <w:noProof/>
           <w:sz w:val="32"/>
           <w:szCs w:val="32"/>
           <w:lang w:val="en-US"/>
         </w:rPr>
         <w:drawing>
-          <wp:anchor distT="0" distB="0" distL="114300" distR="114300" simplePos="0" relativeHeight="251661312" behindDoc="0" locked="0" layoutInCell="1" allowOverlap="1" wp14:anchorId="120D9B22" wp14:editId="12483BFC">
+          <wp:anchor distT="0" distB="0" distL="114300" distR="114300" simplePos="0" relativeHeight="251666432" behindDoc="0" locked="0" layoutInCell="1" allowOverlap="1" wp14:anchorId="342ABCEB" wp14:editId="6A10C05D">
             <wp:simplePos x="0" y="0"/>
             <wp:positionH relativeFrom="margin">
               <wp:align>right</wp:align>
@@ -15299,10 +15505,10 @@
             <wp:positionV relativeFrom="margin">
               <wp:align>top</wp:align>
             </wp:positionV>
-            <wp:extent cx="1439545" cy="656590"/>
-            <wp:effectExtent l="0" t="0" r="0" b="3810"/>
+            <wp:extent cx="2159635" cy="729615"/>
+            <wp:effectExtent l="0" t="0" r="0" b="0"/>
             <wp:wrapSquare wrapText="bothSides"/>
-            <wp:docPr id="403873186" name="Picture 1" descr="A diagram of a function&#10;&#10;AI-generated content may be incorrect."/>
+            <wp:docPr id="910904808" name="Picture 1" descr="A diagram of a diagram of a function&#10;&#10;AI-generated content may be incorrect."/>
             <wp:cNvGraphicFramePr>
               <a:graphicFrameLocks xmlns:a="http://schemas.openxmlformats.org/drawingml/2006/main" noChangeAspect="1"/>
             </wp:cNvGraphicFramePr>
@@ -15310,7 +15516,7 @@
               <a:graphicData uri="http://schemas.openxmlformats.org/drawingml/2006/picture">
                 <pic:pic xmlns:pic="http://schemas.openxmlformats.org/drawingml/2006/picture">
                   <pic:nvPicPr>
-                    <pic:cNvPr id="411219908" name="Picture 1" descr="A diagram of a function&#10;&#10;AI-generated content may be incorrect."/>
+                    <pic:cNvPr id="910904808" name="Picture 1" descr="A diagram of a diagram of a function&#10;&#10;AI-generated content may be incorrect."/>
                     <pic:cNvPicPr/>
                   </pic:nvPicPr>
                   <pic:blipFill>
@@ -15328,7 +15534,7 @@
                   <pic:spPr>
                     <a:xfrm>
                       <a:off x="0" y="0"/>
-                      <a:ext cx="1439545" cy="656590"/>
+                      <a:ext cx="2159635" cy="729615"/>
                     </a:xfrm>
                     <a:prstGeom prst="rect">
                       <a:avLst/>
@@ -15345,12 +15551,208 @@
       <w:pPr>
         <w:jc w:val="center"/>
         <w:rPr>
-          <w:rFonts w:ascii="Garamond" w:hAnsi="Garamond"/>
-          <w:sz w:val="32"/>
-          <w:szCs w:val="32"/>
+          <w:rFonts w:ascii="Garamond" w:hAnsi="Garamond" w:hint="eastAsia"/>
+          <w:i/>
+          <w:sz w:val="21"/>
+          <w:szCs w:val="21"/>
           <w:lang w:val="en-US"/>
         </w:rPr>
       </w:pPr>
+      <m:oMathPara>
+        <m:oMathParaPr>
+          <m:jc m:val="center"/>
+        </m:oMathParaPr>
+        <m:oMath>
+          <m:sSup>
+            <m:sSupPr>
+              <m:ctrlPr>
+                <w:rPr>
+                  <w:rFonts w:ascii="Cambria Math" w:hAnsi="Cambria Math"/>
+                  <w:i/>
+                  <w:sz w:val="21"/>
+                  <w:szCs w:val="21"/>
+                  <w:lang w:val="en-US"/>
+                </w:rPr>
+              </m:ctrlPr>
+            </m:sSupPr>
+            <m:e>
+              <m:r>
+                <w:rPr>
+                  <w:rFonts w:ascii="Cambria Math" w:hAnsi="Cambria Math"/>
+                  <w:sz w:val="21"/>
+                  <w:szCs w:val="21"/>
+                  <w:lang w:val="en-US"/>
+                </w:rPr>
+                <m:t>s(</m:t>
+              </m:r>
+              <m:r>
+                <w:rPr>
+                  <w:rFonts w:ascii="Cambria Math" w:hAnsi="Cambria Math" w:hint="eastAsia"/>
+                  <w:sz w:val="21"/>
+                  <w:szCs w:val="21"/>
+                  <w:lang w:val="en-US"/>
+                </w:rPr>
+                <m:t>数符</m:t>
+              </m:r>
+              <m:r>
+                <w:rPr>
+                  <w:rFonts w:ascii="Cambria Math" w:hAnsi="Cambria Math"/>
+                  <w:sz w:val="21"/>
+                  <w:szCs w:val="21"/>
+                  <w:lang w:val="en-US"/>
+                </w:rPr>
+                <m:t>.</m:t>
+              </m:r>
+              <m:r>
+                <w:rPr>
+                  <w:rFonts w:ascii="Cambria Math" w:hAnsi="Cambria Math" w:hint="eastAsia"/>
+                  <w:sz w:val="21"/>
+                  <w:szCs w:val="21"/>
+                  <w:lang w:val="en-US"/>
+                </w:rPr>
+                <m:t>尾数数值</m:t>
+              </m:r>
+              <m:r>
+                <w:rPr>
+                  <w:rFonts w:ascii="Cambria Math" w:hAnsi="Cambria Math"/>
+                  <w:sz w:val="21"/>
+                  <w:szCs w:val="21"/>
+                  <w:lang w:val="en-US"/>
+                </w:rPr>
+                <m:t>)</m:t>
+              </m:r>
+              <m:ctrlPr>
+                <w:rPr>
+                  <w:rFonts w:ascii="Cambria Math" w:hAnsi="Cambria Math" w:hint="eastAsia"/>
+                  <w:i/>
+                  <w:sz w:val="21"/>
+                  <w:szCs w:val="21"/>
+                  <w:lang w:val="en-US"/>
+                </w:rPr>
+              </m:ctrlPr>
+            </m:e>
+            <m:sup>
+              <m:r>
+                <w:rPr>
+                  <w:rFonts w:ascii="Cambria Math" w:hAnsi="Cambria Math"/>
+                  <w:sz w:val="21"/>
+                  <w:szCs w:val="21"/>
+                  <w:lang w:val="en-US"/>
+                </w:rPr>
+                <m:t>j(</m:t>
+              </m:r>
+              <m:r>
+                <w:rPr>
+                  <w:rFonts w:ascii="Cambria Math" w:hAnsi="Cambria Math" w:hint="eastAsia"/>
+                  <w:sz w:val="21"/>
+                  <w:szCs w:val="21"/>
+                  <w:lang w:val="en-US"/>
+                </w:rPr>
+                <m:t>阶符</m:t>
+              </m:r>
+              <m:r>
+                <w:rPr>
+                  <w:rFonts w:ascii="Cambria Math" w:hAnsi="Cambria Math"/>
+                  <w:sz w:val="21"/>
+                  <w:szCs w:val="21"/>
+                  <w:lang w:val="en-US"/>
+                </w:rPr>
+                <m:t>,</m:t>
+              </m:r>
+              <m:r>
+                <w:rPr>
+                  <w:rFonts w:ascii="Cambria Math" w:hAnsi="Cambria Math" w:hint="eastAsia"/>
+                  <w:sz w:val="21"/>
+                  <w:szCs w:val="21"/>
+                  <w:lang w:val="en-US"/>
+                </w:rPr>
+                <m:t>阶码数值</m:t>
+              </m:r>
+              <m:r>
+                <w:rPr>
+                  <w:rFonts w:ascii="Cambria Math" w:hAnsi="Cambria Math"/>
+                  <w:sz w:val="21"/>
+                  <w:szCs w:val="21"/>
+                  <w:lang w:val="en-US"/>
+                </w:rPr>
+                <m:t>)</m:t>
+              </m:r>
+            </m:sup>
+          </m:sSup>
+          <m:r>
+            <w:rPr>
+              <w:rFonts w:ascii="Cambria Math" w:hAnsi="Cambria Math"/>
+              <w:sz w:val="21"/>
+              <w:szCs w:val="21"/>
+              <w:lang w:val="en-US"/>
+            </w:rPr>
+            <m:t>=</m:t>
+          </m:r>
+          <m:r>
+            <w:rPr>
+              <w:rFonts w:ascii="Cambria Math" w:hAnsi="Cambria Math" w:hint="eastAsia"/>
+              <w:sz w:val="21"/>
+              <w:szCs w:val="21"/>
+              <w:lang w:val="en-US"/>
+            </w:rPr>
+            <m:t>阶符</m:t>
+          </m:r>
+          <m:r>
+            <w:rPr>
+              <w:rFonts w:ascii="Cambria Math" w:hAnsi="Cambria Math"/>
+              <w:sz w:val="21"/>
+              <w:szCs w:val="21"/>
+              <w:lang w:val="en-US"/>
+            </w:rPr>
+            <m:t>,</m:t>
+          </m:r>
+          <m:r>
+            <w:rPr>
+              <w:rFonts w:ascii="Cambria Math" w:hAnsi="Cambria Math" w:hint="eastAsia"/>
+              <w:sz w:val="21"/>
+              <w:szCs w:val="21"/>
+              <w:lang w:val="en-US"/>
+            </w:rPr>
+            <m:t>阶码数值</m:t>
+          </m:r>
+          <m:r>
+            <w:rPr>
+              <w:rFonts w:ascii="Cambria Math" w:hAnsi="Cambria Math"/>
+              <w:sz w:val="21"/>
+              <w:szCs w:val="21"/>
+              <w:lang w:val="en-US"/>
+            </w:rPr>
+            <m:t>;</m:t>
+          </m:r>
+          <m:r>
+            <w:rPr>
+              <w:rFonts w:ascii="Cambria Math" w:hAnsi="Cambria Math" w:hint="eastAsia"/>
+              <w:sz w:val="21"/>
+              <w:szCs w:val="21"/>
+              <w:lang w:val="en-US"/>
+            </w:rPr>
+            <m:t>数符</m:t>
+          </m:r>
+          <m:r>
+            <w:rPr>
+              <w:rFonts w:ascii="Cambria Math" w:hAnsi="Cambria Math"/>
+              <w:sz w:val="21"/>
+              <w:szCs w:val="21"/>
+              <w:lang w:val="en-US"/>
+            </w:rPr>
+            <m:t>.</m:t>
+          </m:r>
+          <m:r>
+            <w:rPr>
+              <w:rFonts w:ascii="Cambria Math" w:hAnsi="Cambria Math" w:hint="eastAsia"/>
+              <w:sz w:val="21"/>
+              <w:szCs w:val="21"/>
+              <w:lang w:val="en-US"/>
+            </w:rPr>
+            <m:t>尾数数值</m:t>
+          </m:r>
+        </m:oMath>
+      </m:oMathPara>
     </w:p>
     <w:tbl>
       <w:tblPr>
@@ -22857,7 +23259,7 @@
           <w:noProof/>
           <w:lang w:val="en-US"/>
         </w:rPr>
-        <w:pict w14:anchorId="7061DA04">
+        <w:pict w14:anchorId="623D0B60">
           <v:rect id="_x0000_i1025" alt="" style="width:468pt;height:.05pt;mso-width-percent:0;mso-height-percent:0;mso-width-percent:0;mso-height-percent:0" o:hralign="center" o:hrstd="t" o:hr="t" fillcolor="#a0a0a0" stroked="f"/>
         </w:pict>
       </w:r>
@@ -30348,6 +30750,7 @@
     </w:tbl>
     <w:p>
       <w:pPr>
+        <w:jc w:val="center"/>
         <w:rPr>
           <w:rFonts w:ascii="Garamond" w:hAnsi="Garamond"/>
           <w:sz w:val="32"/>
@@ -30397,12 +30800,9 @@
   <w:p>
     <w:pPr>
       <w:pStyle w:val="Footer"/>
-      <w:rPr>
-        <w:rFonts w:hint="eastAsia"/>
-      </w:rPr>
     </w:pPr>
     <w:r>
-      <w:t>Thu Jun  5 23:22:08 CST 2025</w:t>
+      <w:t>Fri Jun  6 11:07:48 CST 2025</w:t>
     </w:r>
     <w:r>
       <w:ptab w:relativeTo="margin" w:alignment="center" w:leader="none"/>
@@ -30411,7 +30811,10 @@
       <w:rPr>
         <w:rFonts w:hint="eastAsia"/>
       </w:rPr>
-      <w:t>v1.0</w:t>
+      <w:t>v1.</w:t>
+    </w:r>
+    <w:r>
+      <w:t>1</w:t>
     </w:r>
     <w:r>
       <w:ptab w:relativeTo="margin" w:alignment="right" w:leader="none"/>

</xml_diff>